<commit_message>
Izmjene scenarija Prijava na sistem
</commit_message>
<xml_diff>
--- a/UseCaseIScenarij/ScenarijPrijavaNaSistem.docx
+++ b/UseCaseIScenarij/ScenarijPrijavaNaSistem.docx
@@ -520,37 +520,25 @@
               <w:rPr>
                 <w:rFonts w:ascii="Arial" w:hAnsi="Arial" w:cs="Arial"/>
               </w:rPr>
-              <w:t>3</w:t>
-            </w:r>
-            <w:r>
-              <w:rPr>
-                <w:rFonts w:ascii="Arial" w:hAnsi="Arial" w:cs="Arial"/>
-              </w:rPr>
-              <w:t>. Slanje podataka bazi</w:t>
-            </w:r>
-          </w:p>
-        </w:tc>
-        <w:tc>
-          <w:tcPr>
-            <w:tcW w:w="3096" w:type="dxa"/>
-          </w:tcPr>
-          <w:p>
-            <w:pPr>
-              <w:rPr>
-                <w:rFonts w:ascii="Arial" w:hAnsi="Arial" w:cs="Arial"/>
-              </w:rPr>
-            </w:pPr>
-            <w:r>
-              <w:rPr>
-                <w:rFonts w:ascii="Arial" w:hAnsi="Arial" w:cs="Arial"/>
-              </w:rPr>
-              <w:t>4</w:t>
-            </w:r>
-            <w:r>
-              <w:rPr>
-                <w:rFonts w:ascii="Arial" w:hAnsi="Arial" w:cs="Arial"/>
-              </w:rPr>
-              <w:t>. Provjera konzistentnosti unesenog username-a i šifre</w:t>
+              <w:t>3. Slanje podataka bazi</w:t>
+            </w:r>
+          </w:p>
+        </w:tc>
+        <w:tc>
+          <w:tcPr>
+            <w:tcW w:w="3096" w:type="dxa"/>
+          </w:tcPr>
+          <w:p>
+            <w:pPr>
+              <w:rPr>
+                <w:rFonts w:ascii="Arial" w:hAnsi="Arial" w:cs="Arial"/>
+              </w:rPr>
+            </w:pPr>
+            <w:r>
+              <w:rPr>
+                <w:rFonts w:ascii="Arial" w:hAnsi="Arial" w:cs="Arial"/>
+              </w:rPr>
+              <w:t>4. Provjera konzistentnosti unesenog username-a i šifre</w:t>
             </w:r>
           </w:p>
         </w:tc>
@@ -594,13 +582,7 @@
               <w:rPr>
                 <w:rFonts w:ascii="Arial" w:hAnsi="Arial" w:cs="Arial"/>
               </w:rPr>
-              <w:t>5</w:t>
-            </w:r>
-            <w:r>
-              <w:rPr>
-                <w:rFonts w:ascii="Arial" w:hAnsi="Arial" w:cs="Arial"/>
-              </w:rPr>
-              <w:t>. Podaci su uredu</w:t>
+              <w:t>5. Podaci su uredu</w:t>
             </w:r>
           </w:p>
         </w:tc>
@@ -632,13 +614,7 @@
               <w:rPr>
                 <w:rFonts w:ascii="Arial" w:hAnsi="Arial" w:cs="Arial"/>
               </w:rPr>
-              <w:t>6</w:t>
-            </w:r>
-            <w:r>
-              <w:rPr>
-                <w:rFonts w:ascii="Arial" w:hAnsi="Arial" w:cs="Arial"/>
-              </w:rPr>
-              <w:t>. Korisniku se javlja poruka da su podaci uredu</w:t>
+              <w:t>6. Korisniku se javlja poruka da su podaci uredu</w:t>
             </w:r>
           </w:p>
         </w:tc>
@@ -682,128 +658,8 @@
               <w:rPr>
                 <w:rFonts w:ascii="Arial" w:hAnsi="Arial" w:cs="Arial"/>
               </w:rPr>
-              <w:t>7</w:t>
-            </w:r>
-            <w:r>
-              <w:rPr>
-                <w:rFonts w:ascii="Arial" w:hAnsi="Arial" w:cs="Arial"/>
-              </w:rPr>
-              <w:t>. Otvara se homepage sistema</w:t>
-            </w:r>
-          </w:p>
-        </w:tc>
-        <w:tc>
-          <w:tcPr>
-            <w:tcW w:w="3096" w:type="dxa"/>
-          </w:tcPr>
-          <w:p>
-            <w:pPr>
-              <w:rPr>
-                <w:rFonts w:ascii="Arial" w:hAnsi="Arial" w:cs="Arial"/>
-              </w:rPr>
-            </w:pPr>
-          </w:p>
-        </w:tc>
-      </w:tr>
-      <w:tr>
-        <w:tc>
-          <w:tcPr>
-            <w:tcW w:w="3096" w:type="dxa"/>
-          </w:tcPr>
-          <w:p>
-            <w:pPr>
-              <w:rPr>
-                <w:rFonts w:ascii="Arial" w:hAnsi="Arial" w:cs="Arial"/>
-              </w:rPr>
-            </w:pPr>
-          </w:p>
-        </w:tc>
-        <w:tc>
-          <w:tcPr>
-            <w:tcW w:w="3096" w:type="dxa"/>
-          </w:tcPr>
-          <w:p>
-            <w:pPr>
-              <w:rPr>
-                <w:rFonts w:ascii="Arial" w:hAnsi="Arial" w:cs="Arial"/>
-              </w:rPr>
-            </w:pPr>
-          </w:p>
-        </w:tc>
-        <w:tc>
-          <w:tcPr>
-            <w:tcW w:w="3096" w:type="dxa"/>
-          </w:tcPr>
-          <w:p>
-            <w:pPr>
-              <w:rPr>
-                <w:rFonts w:ascii="Arial" w:hAnsi="Arial" w:cs="Arial"/>
-              </w:rPr>
-            </w:pPr>
-          </w:p>
-        </w:tc>
-      </w:tr>
-      <w:tr>
-        <w:tc>
-          <w:tcPr>
-            <w:tcW w:w="3096" w:type="dxa"/>
-          </w:tcPr>
-          <w:p>
-            <w:pPr>
-              <w:rPr>
-                <w:rFonts w:ascii="Arial" w:hAnsi="Arial" w:cs="Arial"/>
-              </w:rPr>
-            </w:pPr>
-          </w:p>
-        </w:tc>
-        <w:tc>
-          <w:tcPr>
-            <w:tcW w:w="3096" w:type="dxa"/>
-          </w:tcPr>
-          <w:p>
-            <w:pPr>
-              <w:rPr>
-                <w:rFonts w:ascii="Arial" w:hAnsi="Arial" w:cs="Arial"/>
-              </w:rPr>
-            </w:pPr>
-          </w:p>
-        </w:tc>
-        <w:tc>
-          <w:tcPr>
-            <w:tcW w:w="3096" w:type="dxa"/>
-          </w:tcPr>
-          <w:p>
-            <w:pPr>
-              <w:rPr>
-                <w:rFonts w:ascii="Arial" w:hAnsi="Arial" w:cs="Arial"/>
-              </w:rPr>
-            </w:pPr>
-          </w:p>
-        </w:tc>
-      </w:tr>
-      <w:tr>
-        <w:tc>
-          <w:tcPr>
-            <w:tcW w:w="3096" w:type="dxa"/>
-          </w:tcPr>
-          <w:p>
-            <w:pPr>
-              <w:rPr>
-                <w:rFonts w:ascii="Arial" w:hAnsi="Arial" w:cs="Arial"/>
-              </w:rPr>
-            </w:pPr>
-          </w:p>
-        </w:tc>
-        <w:tc>
-          <w:tcPr>
-            <w:tcW w:w="3096" w:type="dxa"/>
-          </w:tcPr>
-          <w:p>
-            <w:pPr>
-              <w:rPr>
-                <w:rFonts w:ascii="Arial" w:hAnsi="Arial" w:cs="Arial"/>
-              </w:rPr>
-            </w:pPr>
+              <w:t>7. Otvara se homepage sistema</w:t>
+            </w:r>
           </w:p>
         </w:tc>
         <w:tc>
@@ -837,7 +693,26 @@
         <w:rPr>
           <w:rFonts w:ascii="Arial" w:hAnsi="Arial" w:cs="Arial"/>
         </w:rPr>
-        <w:t>Alternativni tok događaja - Podaci nisu ispravni</w:t>
+        <w:t>Alternativni tok 1</w:t>
+      </w:r>
+      <w:r>
+        <w:rPr>
+          <w:rFonts w:ascii="Arial" w:hAnsi="Arial" w:cs="Arial"/>
+        </w:rPr>
+        <w:t xml:space="preserve"> - Podaci nisu ispravni</w:t>
+      </w:r>
+    </w:p>
+    <w:p>
+      <w:pPr>
+        <w:rPr>
+          <w:rFonts w:ascii="Arial" w:hAnsi="Arial" w:cs="Arial"/>
+        </w:rPr>
+      </w:pPr>
+      <w:r>
+        <w:rPr>
+          <w:rFonts w:ascii="Arial" w:hAnsi="Arial" w:cs="Arial"/>
+        </w:rPr>
+        <w:t>Tok događaja:</w:t>
       </w:r>
     </w:p>
     <w:tbl>
@@ -1042,44 +917,6 @@
               </w:rPr>
               <w:t xml:space="preserve"> standardnog toka događaja</w:t>
             </w:r>
-          </w:p>
-        </w:tc>
-        <w:tc>
-          <w:tcPr>
-            <w:tcW w:w="3096" w:type="dxa"/>
-          </w:tcPr>
-          <w:p>
-            <w:pPr>
-              <w:rPr>
-                <w:rFonts w:ascii="Arial" w:hAnsi="Arial" w:cs="Arial"/>
-              </w:rPr>
-            </w:pPr>
-          </w:p>
-        </w:tc>
-        <w:tc>
-          <w:tcPr>
-            <w:tcW w:w="3096" w:type="dxa"/>
-          </w:tcPr>
-          <w:p>
-            <w:pPr>
-              <w:rPr>
-                <w:rFonts w:ascii="Arial" w:hAnsi="Arial" w:cs="Arial"/>
-              </w:rPr>
-            </w:pPr>
-          </w:p>
-        </w:tc>
-      </w:tr>
-      <w:tr>
-        <w:tc>
-          <w:tcPr>
-            <w:tcW w:w="3096" w:type="dxa"/>
-          </w:tcPr>
-          <w:p>
-            <w:pPr>
-              <w:rPr>
-                <w:rFonts w:ascii="Arial" w:hAnsi="Arial" w:cs="Arial"/>
-              </w:rPr>
-            </w:pPr>
           </w:p>
         </w:tc>
         <w:tc>
@@ -1657,6 +1494,7 @@
   <w:style w:type="paragraph" w:default="1" w:styleId="Normal">
     <w:name w:val="Normal"/>
     <w:qFormat/>
+    <w:rsid w:val="009E04CA"/>
   </w:style>
   <w:style w:type="character" w:default="1" w:styleId="DefaultParagraphFont">
     <w:name w:val="Default Paragraph Font"/>

</xml_diff>